<commit_message>
Edits to the instructions for RPi setup
</commit_message>
<xml_diff>
--- a/Instructions/Installing Raspbian on Raspberry Pi for Windows Users.docx
+++ b/Instructions/Installing Raspbian on Raspberry Pi for Windows Users.docx
@@ -2147,6 +2147,304 @@
           <w:sz w:val="24"/>
         </w:rPr>
       </w:pPr>
+      <w:r>
+        <w:rPr>
+          <w:sz w:val="24"/>
+        </w:rPr>
+        <w:t>If you</w:t>
+      </w:r>
+      <w:r>
+        <w:rPr>
+          <w:sz w:val="24"/>
+        </w:rPr>
+        <w:t xml:space="preserve">r </w:t>
+      </w:r>
+      <w:proofErr w:type="spellStart"/>
+      <w:r>
+        <w:rPr>
+          <w:sz w:val="24"/>
+        </w:rPr>
+        <w:t>RPi</w:t>
+      </w:r>
+      <w:proofErr w:type="spellEnd"/>
+      <w:r>
+        <w:rPr>
+          <w:sz w:val="24"/>
+        </w:rPr>
+        <w:t xml:space="preserve"> has connected to your </w:t>
+      </w:r>
+      <w:proofErr w:type="spellStart"/>
+      <w:r>
+        <w:rPr>
+          <w:sz w:val="24"/>
+        </w:rPr>
+        <w:t>WiFi</w:t>
+      </w:r>
+      <w:proofErr w:type="spellEnd"/>
+      <w:r>
+        <w:rPr>
+          <w:sz w:val="24"/>
+        </w:rPr>
+        <w:t xml:space="preserve">, you can now move to controlling the </w:t>
+      </w:r>
+      <w:proofErr w:type="spellStart"/>
+      <w:r>
+        <w:rPr>
+          <w:sz w:val="24"/>
+        </w:rPr>
+        <w:t>RPi</w:t>
+      </w:r>
+      <w:proofErr w:type="spellEnd"/>
+      <w:r>
+        <w:rPr>
+          <w:sz w:val="24"/>
+        </w:rPr>
+        <w:t xml:space="preserve"> via SSH. </w:t>
+      </w:r>
+    </w:p>
+    <w:p>
+      <w:pPr>
+        <w:spacing w:line="240" w:lineRule="auto"/>
+        <w:rPr>
+          <w:sz w:val="24"/>
+        </w:rPr>
+      </w:pPr>
+    </w:p>
+    <w:p>
+      <w:pPr>
+        <w:spacing w:line="240" w:lineRule="auto"/>
+        <w:rPr>
+          <w:b/>
+          <w:sz w:val="24"/>
+        </w:rPr>
+      </w:pPr>
+      <w:r>
+        <w:rPr>
+          <w:b/>
+          <w:sz w:val="24"/>
+        </w:rPr>
+        <w:t xml:space="preserve">Logging into the </w:t>
+      </w:r>
+      <w:proofErr w:type="spellStart"/>
+      <w:r>
+        <w:rPr>
+          <w:b/>
+          <w:sz w:val="24"/>
+        </w:rPr>
+        <w:t>RPi</w:t>
+      </w:r>
+      <w:proofErr w:type="spellEnd"/>
+      <w:r>
+        <w:rPr>
+          <w:b/>
+          <w:sz w:val="24"/>
+        </w:rPr>
+        <w:t xml:space="preserve"> via SSH</w:t>
+      </w:r>
+    </w:p>
+    <w:p>
+      <w:pPr>
+        <w:spacing w:line="240" w:lineRule="auto"/>
+        <w:rPr>
+          <w:sz w:val="24"/>
+        </w:rPr>
+      </w:pPr>
+      <w:r>
+        <w:rPr>
+          <w:sz w:val="24"/>
+        </w:rPr>
+        <w:t xml:space="preserve">On your </w:t>
+      </w:r>
+      <w:proofErr w:type="spellStart"/>
+      <w:r>
+        <w:rPr>
+          <w:sz w:val="24"/>
+        </w:rPr>
+        <w:t>RPi</w:t>
+      </w:r>
+      <w:proofErr w:type="spellEnd"/>
+      <w:r>
+        <w:rPr>
+          <w:sz w:val="24"/>
+        </w:rPr>
+        <w:t xml:space="preserve">, type </w:t>
+      </w:r>
+      <w:proofErr w:type="spellStart"/>
+      <w:r>
+        <w:rPr>
+          <w:sz w:val="24"/>
+        </w:rPr>
+        <w:t>ifconfig</w:t>
+      </w:r>
+      <w:proofErr w:type="spellEnd"/>
+      <w:r>
+        <w:rPr>
+          <w:sz w:val="24"/>
+        </w:rPr>
+        <w:t xml:space="preserve">. Under wlan0, the </w:t>
+      </w:r>
+      <w:proofErr w:type="spellStart"/>
+      <w:r>
+        <w:rPr>
+          <w:sz w:val="24"/>
+        </w:rPr>
+        <w:t>inet</w:t>
+      </w:r>
+      <w:proofErr w:type="spellEnd"/>
+      <w:r>
+        <w:rPr>
+          <w:sz w:val="24"/>
+        </w:rPr>
+        <w:t xml:space="preserve"> </w:t>
+      </w:r>
+      <w:proofErr w:type="spellStart"/>
+      <w:r>
+        <w:rPr>
+          <w:sz w:val="24"/>
+        </w:rPr>
+        <w:t>addr</w:t>
+      </w:r>
+      <w:proofErr w:type="spellEnd"/>
+      <w:r>
+        <w:rPr>
+          <w:sz w:val="24"/>
+        </w:rPr>
+        <w:t xml:space="preserve"> is the address of the </w:t>
+      </w:r>
+      <w:proofErr w:type="spellStart"/>
+      <w:r>
+        <w:rPr>
+          <w:sz w:val="24"/>
+        </w:rPr>
+        <w:t>RPi</w:t>
+      </w:r>
+      <w:proofErr w:type="spellEnd"/>
+      <w:r>
+        <w:rPr>
+          <w:sz w:val="24"/>
+        </w:rPr>
+        <w:t xml:space="preserve"> on your network. </w:t>
+      </w:r>
+    </w:p>
+    <w:p>
+      <w:pPr>
+        <w:spacing w:line="240" w:lineRule="auto"/>
+        <w:rPr>
+          <w:sz w:val="24"/>
+        </w:rPr>
+      </w:pPr>
+      <w:r>
+        <w:rPr>
+          <w:sz w:val="24"/>
+        </w:rPr>
+        <w:t>This will be the address you</w:t>
+      </w:r>
+      <w:r>
+        <w:rPr>
+          <w:sz w:val="24"/>
+        </w:rPr>
+        <w:t xml:space="preserve"> use to</w:t>
+      </w:r>
+      <w:r>
+        <w:rPr>
+          <w:sz w:val="24"/>
+        </w:rPr>
+        <w:t xml:space="preserve"> login via </w:t>
+      </w:r>
+      <w:proofErr w:type="spellStart"/>
+      <w:r>
+        <w:rPr>
+          <w:sz w:val="24"/>
+        </w:rPr>
+        <w:t>ssh</w:t>
+      </w:r>
+      <w:proofErr w:type="spellEnd"/>
+      <w:r>
+        <w:rPr>
+          <w:sz w:val="24"/>
+        </w:rPr>
+        <w:t>.</w:t>
+      </w:r>
+      <w:r>
+        <w:rPr>
+          <w:sz w:val="24"/>
+        </w:rPr>
+        <w:t xml:space="preserve"> This could also be obtained via a network scan, but I think this is easier.</w:t>
+      </w:r>
+      <w:r>
+        <w:rPr>
+          <w:sz w:val="24"/>
+        </w:rPr>
+        <w:t xml:space="preserve"> The </w:t>
+      </w:r>
+      <w:r>
+        <w:rPr>
+          <w:sz w:val="24"/>
+        </w:rPr>
+        <w:t xml:space="preserve">login </w:t>
+      </w:r>
+      <w:r>
+        <w:rPr>
+          <w:sz w:val="24"/>
+        </w:rPr>
+        <w:t xml:space="preserve">username is pi, and the password is raspberry. </w:t>
+      </w:r>
+    </w:p>
+    <w:p>
+      <w:pPr>
+        <w:spacing w:line="240" w:lineRule="auto"/>
+        <w:rPr>
+          <w:sz w:val="24"/>
+        </w:rPr>
+      </w:pPr>
+      <w:r>
+        <w:rPr>
+          <w:sz w:val="24"/>
+        </w:rPr>
+        <w:t xml:space="preserve">I recommend the </w:t>
+      </w:r>
+      <w:proofErr w:type="spellStart"/>
+      <w:r>
+        <w:rPr>
+          <w:sz w:val="24"/>
+        </w:rPr>
+        <w:t>Bitvise</w:t>
+      </w:r>
+      <w:proofErr w:type="spellEnd"/>
+      <w:r>
+        <w:rPr>
+          <w:sz w:val="24"/>
+        </w:rPr>
+        <w:t xml:space="preserve"> SSH client because it has a built-in SFTP file manager, so you can transfer files easily between the </w:t>
+      </w:r>
+      <w:proofErr w:type="spellStart"/>
+      <w:r>
+        <w:rPr>
+          <w:sz w:val="24"/>
+        </w:rPr>
+        <w:t>RPi</w:t>
+      </w:r>
+      <w:proofErr w:type="spellEnd"/>
+      <w:r>
+        <w:rPr>
+          <w:sz w:val="24"/>
+        </w:rPr>
+        <w:t xml:space="preserve"> and your desktop. </w:t>
+      </w:r>
+      <w:r>
+        <w:rPr>
+          <w:sz w:val="24"/>
+        </w:rPr>
+        <w:t xml:space="preserve">You could also just use Git. </w:t>
+      </w:r>
+    </w:p>
+    <w:p>
+      <w:pPr>
+        <w:spacing w:line="240" w:lineRule="auto"/>
+        <w:rPr>
+          <w:sz w:val="24"/>
+        </w:rPr>
+      </w:pPr>
     </w:p>
     <w:p>
       <w:pPr>
@@ -2231,6 +2529,207 @@
     <w:p>
       <w:pPr>
         <w:pStyle w:val="ListParagraph"/>
+        <w:numPr>
+          <w:ilvl w:val="0"/>
+          <w:numId w:val="2"/>
+        </w:numPr>
+        <w:spacing w:line="240" w:lineRule="auto"/>
+        <w:rPr>
+          <w:sz w:val="24"/>
+        </w:rPr>
+      </w:pPr>
+      <w:r>
+        <w:rPr>
+          <w:sz w:val="24"/>
+        </w:rPr>
+        <w:t xml:space="preserve">Next, we should install Python 3 and OpenCV. </w:t>
+      </w:r>
+    </w:p>
+    <w:p>
+      <w:pPr>
+        <w:pStyle w:val="ListParagraph"/>
+        <w:numPr>
+          <w:ilvl w:val="0"/>
+          <w:numId w:val="2"/>
+        </w:numPr>
+        <w:spacing w:line="240" w:lineRule="auto"/>
+        <w:rPr>
+          <w:sz w:val="24"/>
+        </w:rPr>
+      </w:pPr>
+      <w:r>
+        <w:rPr>
+          <w:sz w:val="24"/>
+        </w:rPr>
+        <w:t>This is quite the process, so give it some time…</w:t>
+      </w:r>
+    </w:p>
+    <w:p>
+      <w:pPr>
+        <w:pStyle w:val="ListParagraph"/>
+        <w:numPr>
+          <w:ilvl w:val="1"/>
+          <w:numId w:val="2"/>
+        </w:numPr>
+        <w:spacing w:line="240" w:lineRule="auto"/>
+        <w:rPr>
+          <w:sz w:val="24"/>
+        </w:rPr>
+      </w:pPr>
+      <w:r>
+        <w:rPr>
+          <w:sz w:val="24"/>
+        </w:rPr>
+        <w:t xml:space="preserve">First, get rid of the wolfram engine on the </w:t>
+      </w:r>
+      <w:proofErr w:type="spellStart"/>
+      <w:r>
+        <w:rPr>
+          <w:sz w:val="24"/>
+        </w:rPr>
+        <w:t>RPi</w:t>
+      </w:r>
+      <w:proofErr w:type="spellEnd"/>
+      <w:r>
+        <w:rPr>
+          <w:sz w:val="24"/>
+        </w:rPr>
+        <w:t xml:space="preserve"> to free space, since we don’t need it. </w:t>
+      </w:r>
+    </w:p>
+    <w:p>
+      <w:pPr>
+        <w:pStyle w:val="ListParagraph"/>
+        <w:numPr>
+          <w:ilvl w:val="2"/>
+          <w:numId w:val="2"/>
+        </w:numPr>
+        <w:spacing w:line="240" w:lineRule="auto"/>
+        <w:rPr>
+          <w:rStyle w:val="crayon-v"/>
+          <w:sz w:val="24"/>
+        </w:rPr>
+      </w:pPr>
+      <w:proofErr w:type="spellStart"/>
+      <w:r>
+        <w:rPr>
+          <w:rStyle w:val="crayon-e"/>
+          <w:rFonts w:ascii="Courier New" w:hAnsi="Courier New" w:cs="Courier New"/>
+          <w:sz w:val="18"/>
+          <w:szCs w:val="18"/>
+          <w:bdr w:val="none" w:sz="0" w:space="0" w:color="auto" w:frame="1"/>
+          <w:shd w:val="clear" w:color="auto" w:fill="FDFDFD"/>
+        </w:rPr>
+        <w:t>sudo</w:t>
+      </w:r>
+      <w:proofErr w:type="spellEnd"/>
+      <w:r>
+        <w:rPr>
+          <w:rStyle w:val="crayon-e"/>
+          <w:rFonts w:ascii="Courier New" w:hAnsi="Courier New" w:cs="Courier New"/>
+          <w:sz w:val="18"/>
+          <w:szCs w:val="18"/>
+          <w:bdr w:val="none" w:sz="0" w:space="0" w:color="auto" w:frame="1"/>
+          <w:shd w:val="clear" w:color="auto" w:fill="FDFDFD"/>
+        </w:rPr>
+        <w:t xml:space="preserve"> </w:t>
+      </w:r>
+      <w:r>
+        <w:rPr>
+          <w:rStyle w:val="crayon-v"/>
+          <w:rFonts w:ascii="Courier New" w:hAnsi="Courier New" w:cs="Courier New"/>
+          <w:sz w:val="18"/>
+          <w:szCs w:val="18"/>
+          <w:bdr w:val="none" w:sz="0" w:space="0" w:color="auto" w:frame="1"/>
+          <w:shd w:val="clear" w:color="auto" w:fill="FDFDFD"/>
+        </w:rPr>
+        <w:t>apt</w:t>
+      </w:r>
+      <w:r>
+        <w:rPr>
+          <w:rStyle w:val="crayon-o"/>
+          <w:rFonts w:ascii="Courier New" w:hAnsi="Courier New" w:cs="Courier New"/>
+          <w:sz w:val="18"/>
+          <w:szCs w:val="18"/>
+          <w:bdr w:val="none" w:sz="0" w:space="0" w:color="auto" w:frame="1"/>
+          <w:shd w:val="clear" w:color="auto" w:fill="FDFDFD"/>
+        </w:rPr>
+        <w:t>-</w:t>
+      </w:r>
+      <w:r>
+        <w:rPr>
+          <w:rStyle w:val="crayon-r"/>
+          <w:rFonts w:ascii="Courier New" w:hAnsi="Courier New" w:cs="Courier New"/>
+          <w:sz w:val="18"/>
+          <w:szCs w:val="18"/>
+          <w:bdr w:val="none" w:sz="0" w:space="0" w:color="auto" w:frame="1"/>
+          <w:shd w:val="clear" w:color="auto" w:fill="FDFDFD"/>
+        </w:rPr>
+        <w:t>get</w:t>
+      </w:r>
+      <w:r>
+        <w:rPr>
+          <w:rStyle w:val="crayon-h"/>
+          <w:rFonts w:ascii="Courier New" w:hAnsi="Courier New" w:cs="Courier New"/>
+          <w:sz w:val="18"/>
+          <w:szCs w:val="18"/>
+          <w:bdr w:val="none" w:sz="0" w:space="0" w:color="auto" w:frame="1"/>
+          <w:shd w:val="clear" w:color="auto" w:fill="FDFDFD"/>
+        </w:rPr>
+        <w:t xml:space="preserve"> </w:t>
+      </w:r>
+      <w:r>
+        <w:rPr>
+          <w:rStyle w:val="crayon-e"/>
+          <w:rFonts w:ascii="Courier New" w:hAnsi="Courier New" w:cs="Courier New"/>
+          <w:sz w:val="18"/>
+          <w:szCs w:val="18"/>
+          <w:bdr w:val="none" w:sz="0" w:space="0" w:color="auto" w:frame="1"/>
+          <w:shd w:val="clear" w:color="auto" w:fill="FDFDFD"/>
+        </w:rPr>
+        <w:t xml:space="preserve">purge </w:t>
+      </w:r>
+      <w:r>
+        <w:rPr>
+          <w:rStyle w:val="crayon-v"/>
+          <w:rFonts w:ascii="Courier New" w:hAnsi="Courier New" w:cs="Courier New"/>
+          <w:sz w:val="18"/>
+          <w:szCs w:val="18"/>
+          <w:bdr w:val="none" w:sz="0" w:space="0" w:color="auto" w:frame="1"/>
+          <w:shd w:val="clear" w:color="auto" w:fill="FDFDFD"/>
+        </w:rPr>
+        <w:t>wolfram</w:t>
+      </w:r>
+      <w:r>
+        <w:rPr>
+          <w:rStyle w:val="crayon-o"/>
+          <w:rFonts w:ascii="Courier New" w:hAnsi="Courier New" w:cs="Courier New"/>
+          <w:sz w:val="18"/>
+          <w:szCs w:val="18"/>
+          <w:bdr w:val="none" w:sz="0" w:space="0" w:color="auto" w:frame="1"/>
+          <w:shd w:val="clear" w:color="auto" w:fill="FDFDFD"/>
+        </w:rPr>
+        <w:t>-</w:t>
+      </w:r>
+      <w:r>
+        <w:rPr>
+          <w:rStyle w:val="crayon-v"/>
+          <w:rFonts w:ascii="Courier New" w:hAnsi="Courier New" w:cs="Courier New"/>
+          <w:sz w:val="18"/>
+          <w:szCs w:val="18"/>
+          <w:bdr w:val="none" w:sz="0" w:space="0" w:color="auto" w:frame="1"/>
+          <w:shd w:val="clear" w:color="auto" w:fill="FDFDFD"/>
+        </w:rPr>
+        <w:t>engine</w:t>
+      </w:r>
+    </w:p>
+    <w:p>
+      <w:pPr>
+        <w:pStyle w:val="ListParagraph"/>
+        <w:numPr>
+          <w:ilvl w:val="1"/>
+          <w:numId w:val="2"/>
+        </w:numPr>
         <w:spacing w:line="240" w:lineRule="auto"/>
         <w:rPr>
           <w:sz w:val="24"/>
@@ -2238,6 +2737,15 @@
       </w:pPr>
       <w:bookmarkStart w:id="0" w:name="_GoBack"/>
       <w:bookmarkEnd w:id="0"/>
+    </w:p>
+    <w:p>
+      <w:pPr>
+        <w:pStyle w:val="ListParagraph"/>
+        <w:spacing w:line="240" w:lineRule="auto"/>
+        <w:rPr>
+          <w:sz w:val="24"/>
+        </w:rPr>
+      </w:pPr>
     </w:p>
     <w:p>
       <w:pPr>
@@ -2408,7 +2916,7 @@
         <w:rFonts w:ascii="Symbol" w:hAnsi="Symbol" w:hint="default"/>
       </w:rPr>
     </w:lvl>
-    <w:lvl w:ilvl="1" w:tplc="04090003" w:tentative="1">
+    <w:lvl w:ilvl="1" w:tplc="04090003">
       <w:start w:val="1"/>
       <w:numFmt w:val="bullet"/>
       <w:lvlText w:val="o"/>
@@ -2420,7 +2928,7 @@
         <w:rFonts w:ascii="Courier New" w:hAnsi="Courier New" w:cs="Courier New" w:hint="default"/>
       </w:rPr>
     </w:lvl>
-    <w:lvl w:ilvl="2" w:tplc="04090005" w:tentative="1">
+    <w:lvl w:ilvl="2" w:tplc="04090005">
       <w:start w:val="1"/>
       <w:numFmt w:val="bullet"/>
       <w:lvlText w:val=""/>
@@ -3221,6 +3729,31 @@
       <w:bCs/>
     </w:rPr>
   </w:style>
+  <w:style w:type="character" w:customStyle="1" w:styleId="crayon-e">
+    <w:name w:val="crayon-e"/>
+    <w:basedOn w:val="DefaultParagraphFont"/>
+    <w:rsid w:val="00AF1272"/>
+  </w:style>
+  <w:style w:type="character" w:customStyle="1" w:styleId="crayon-v">
+    <w:name w:val="crayon-v"/>
+    <w:basedOn w:val="DefaultParagraphFont"/>
+    <w:rsid w:val="00AF1272"/>
+  </w:style>
+  <w:style w:type="character" w:customStyle="1" w:styleId="crayon-o">
+    <w:name w:val="crayon-o"/>
+    <w:basedOn w:val="DefaultParagraphFont"/>
+    <w:rsid w:val="00AF1272"/>
+  </w:style>
+  <w:style w:type="character" w:customStyle="1" w:styleId="crayon-r">
+    <w:name w:val="crayon-r"/>
+    <w:basedOn w:val="DefaultParagraphFont"/>
+    <w:rsid w:val="00AF1272"/>
+  </w:style>
+  <w:style w:type="character" w:customStyle="1" w:styleId="crayon-h">
+    <w:name w:val="crayon-h"/>
+    <w:basedOn w:val="DefaultParagraphFont"/>
+    <w:rsid w:val="00AF1272"/>
+  </w:style>
 </w:styles>
 </file>
 

</xml_diff>

<commit_message>
Updated instructions with pigpio and hamachi
</commit_message>
<xml_diff>
--- a/Instructions/Installing Raspbian on Raspberry Pi for Windows Users.docx
+++ b/Instructions/Installing Raspbian on Raspberry Pi for Windows Users.docx
@@ -8084,8 +8084,960 @@
           <w:sz w:val="24"/>
         </w:rPr>
       </w:pPr>
+      <w:r>
+        <w:rPr>
+          <w:sz w:val="24"/>
+        </w:rPr>
+        <w:t xml:space="preserve">Install </w:t>
+      </w:r>
+      <w:proofErr w:type="spellStart"/>
+      <w:r>
+        <w:rPr>
+          <w:sz w:val="24"/>
+        </w:rPr>
+        <w:t>pigpio</w:t>
+      </w:r>
+      <w:proofErr w:type="spellEnd"/>
+    </w:p>
+    <w:p>
+      <w:pPr>
+        <w:pStyle w:val="ListParagraph"/>
+        <w:numPr>
+          <w:ilvl w:val="1"/>
+          <w:numId w:val="9"/>
+        </w:numPr>
+        <w:spacing w:line="240" w:lineRule="auto"/>
+        <w:rPr>
+          <w:sz w:val="24"/>
+        </w:rPr>
+      </w:pPr>
+      <w:proofErr w:type="spellStart"/>
+      <w:r>
+        <w:rPr>
+          <w:sz w:val="24"/>
+        </w:rPr>
+        <w:t>sudo</w:t>
+      </w:r>
+      <w:proofErr w:type="spellEnd"/>
+      <w:r>
+        <w:rPr>
+          <w:sz w:val="24"/>
+        </w:rPr>
+        <w:t xml:space="preserve"> apt-get install </w:t>
+      </w:r>
+      <w:proofErr w:type="spellStart"/>
+      <w:r>
+        <w:rPr>
+          <w:sz w:val="24"/>
+        </w:rPr>
+        <w:t>pigpio</w:t>
+      </w:r>
+      <w:proofErr w:type="spellEnd"/>
+    </w:p>
+    <w:p>
+      <w:pPr>
+        <w:pStyle w:val="ListParagraph"/>
+        <w:numPr>
+          <w:ilvl w:val="1"/>
+          <w:numId w:val="9"/>
+        </w:numPr>
+        <w:spacing w:line="240" w:lineRule="auto"/>
+        <w:rPr>
+          <w:sz w:val="24"/>
+        </w:rPr>
+      </w:pPr>
+      <w:proofErr w:type="spellStart"/>
+      <w:r>
+        <w:rPr>
+          <w:sz w:val="24"/>
+        </w:rPr>
+        <w:t>sudo</w:t>
+      </w:r>
+      <w:proofErr w:type="spellEnd"/>
+      <w:r>
+        <w:rPr>
+          <w:sz w:val="24"/>
+        </w:rPr>
+        <w:t xml:space="preserve"> pigpiod</w:t>
+      </w:r>
       <w:bookmarkStart w:id="0" w:name="_GoBack"/>
       <w:bookmarkEnd w:id="0"/>
+    </w:p>
+    <w:p>
+      <w:pPr>
+        <w:spacing w:line="240" w:lineRule="auto"/>
+        <w:rPr>
+          <w:b/>
+          <w:sz w:val="24"/>
+        </w:rPr>
+      </w:pPr>
+      <w:r>
+        <w:rPr>
+          <w:b/>
+          <w:sz w:val="24"/>
+        </w:rPr>
+        <w:t xml:space="preserve">Gaining remote </w:t>
+      </w:r>
+      <w:proofErr w:type="spellStart"/>
+      <w:r>
+        <w:rPr>
+          <w:b/>
+          <w:sz w:val="24"/>
+        </w:rPr>
+        <w:t>ssh</w:t>
+      </w:r>
+      <w:proofErr w:type="spellEnd"/>
+      <w:r>
+        <w:rPr>
+          <w:b/>
+          <w:sz w:val="24"/>
+        </w:rPr>
+        <w:t xml:space="preserve"> access through any network (universities included)</w:t>
+      </w:r>
+    </w:p>
+    <w:p>
+      <w:pPr>
+        <w:pStyle w:val="ListParagraph"/>
+        <w:numPr>
+          <w:ilvl w:val="0"/>
+          <w:numId w:val="10"/>
+        </w:numPr>
+        <w:spacing w:line="240" w:lineRule="auto"/>
+        <w:rPr>
+          <w:sz w:val="24"/>
+        </w:rPr>
+      </w:pPr>
+      <w:r>
+        <w:rPr>
+          <w:sz w:val="24"/>
+        </w:rPr>
+        <w:t>Update apt</w:t>
+      </w:r>
+    </w:p>
+    <w:p>
+      <w:pPr>
+        <w:pStyle w:val="ListParagraph"/>
+        <w:numPr>
+          <w:ilvl w:val="1"/>
+          <w:numId w:val="10"/>
+        </w:numPr>
+        <w:spacing w:line="240" w:lineRule="auto"/>
+        <w:rPr>
+          <w:sz w:val="24"/>
+        </w:rPr>
+      </w:pPr>
+      <w:proofErr w:type="spellStart"/>
+      <w:r>
+        <w:rPr>
+          <w:sz w:val="24"/>
+        </w:rPr>
+        <w:t>sudo</w:t>
+      </w:r>
+      <w:proofErr w:type="spellEnd"/>
+      <w:r>
+        <w:rPr>
+          <w:sz w:val="24"/>
+        </w:rPr>
+        <w:t xml:space="preserve"> apt-get update</w:t>
+      </w:r>
+    </w:p>
+    <w:p>
+      <w:pPr>
+        <w:pStyle w:val="ListParagraph"/>
+        <w:numPr>
+          <w:ilvl w:val="0"/>
+          <w:numId w:val="10"/>
+        </w:numPr>
+        <w:spacing w:line="240" w:lineRule="auto"/>
+        <w:rPr>
+          <w:sz w:val="24"/>
+        </w:rPr>
+      </w:pPr>
+      <w:r>
+        <w:rPr>
+          <w:sz w:val="24"/>
+        </w:rPr>
+        <w:t xml:space="preserve">Update </w:t>
+      </w:r>
+      <w:proofErr w:type="spellStart"/>
+      <w:r>
+        <w:rPr>
+          <w:sz w:val="24"/>
+        </w:rPr>
+        <w:t>lsb</w:t>
+      </w:r>
+      <w:proofErr w:type="spellEnd"/>
+    </w:p>
+    <w:p>
+      <w:pPr>
+        <w:pStyle w:val="ListParagraph"/>
+        <w:numPr>
+          <w:ilvl w:val="1"/>
+          <w:numId w:val="10"/>
+        </w:numPr>
+        <w:spacing w:line="240" w:lineRule="auto"/>
+        <w:rPr>
+          <w:sz w:val="24"/>
+        </w:rPr>
+      </w:pPr>
+      <w:proofErr w:type="spellStart"/>
+      <w:r>
+        <w:rPr>
+          <w:sz w:val="24"/>
+        </w:rPr>
+        <w:t>sudo</w:t>
+      </w:r>
+      <w:proofErr w:type="spellEnd"/>
+      <w:r>
+        <w:rPr>
+          <w:sz w:val="24"/>
+        </w:rPr>
+        <w:t xml:space="preserve"> apt-get install --fix-missing </w:t>
+      </w:r>
+      <w:proofErr w:type="spellStart"/>
+      <w:r>
+        <w:rPr>
+          <w:sz w:val="24"/>
+        </w:rPr>
+        <w:t>lsb</w:t>
+      </w:r>
+      <w:proofErr w:type="spellEnd"/>
+      <w:r>
+        <w:rPr>
+          <w:sz w:val="24"/>
+        </w:rPr>
+        <w:t xml:space="preserve"> </w:t>
+      </w:r>
+      <w:proofErr w:type="spellStart"/>
+      <w:r>
+        <w:rPr>
+          <w:sz w:val="24"/>
+        </w:rPr>
+        <w:t>lsb</w:t>
+      </w:r>
+      <w:proofErr w:type="spellEnd"/>
+      <w:r>
+        <w:rPr>
+          <w:sz w:val="24"/>
+        </w:rPr>
+        <w:t>-core</w:t>
+      </w:r>
+    </w:p>
+    <w:p>
+      <w:pPr>
+        <w:pStyle w:val="ListParagraph"/>
+        <w:numPr>
+          <w:ilvl w:val="0"/>
+          <w:numId w:val="10"/>
+        </w:numPr>
+        <w:spacing w:line="240" w:lineRule="auto"/>
+        <w:rPr>
+          <w:sz w:val="24"/>
+        </w:rPr>
+      </w:pPr>
+      <w:r>
+        <w:rPr>
+          <w:sz w:val="24"/>
+        </w:rPr>
+        <w:t xml:space="preserve">Download </w:t>
+      </w:r>
+      <w:proofErr w:type="spellStart"/>
+      <w:r>
+        <w:rPr>
+          <w:sz w:val="24"/>
+        </w:rPr>
+        <w:t>Logmein</w:t>
+      </w:r>
+      <w:proofErr w:type="spellEnd"/>
+      <w:r>
+        <w:rPr>
+          <w:sz w:val="24"/>
+        </w:rPr>
+        <w:t xml:space="preserve"> Hamachi .deb file</w:t>
+      </w:r>
+    </w:p>
+    <w:p>
+      <w:pPr>
+        <w:pStyle w:val="ListParagraph"/>
+        <w:numPr>
+          <w:ilvl w:val="1"/>
+          <w:numId w:val="10"/>
+        </w:numPr>
+        <w:spacing w:line="240" w:lineRule="auto"/>
+        <w:rPr>
+          <w:sz w:val="24"/>
+        </w:rPr>
+      </w:pPr>
+      <w:r>
+        <w:rPr>
+          <w:sz w:val="24"/>
+        </w:rPr>
+        <w:t>cd ~/Downloads/</w:t>
+      </w:r>
+    </w:p>
+    <w:p>
+      <w:pPr>
+        <w:pStyle w:val="ListParagraph"/>
+        <w:numPr>
+          <w:ilvl w:val="1"/>
+          <w:numId w:val="10"/>
+        </w:numPr>
+        <w:spacing w:line="240" w:lineRule="auto"/>
+        <w:rPr>
+          <w:sz w:val="24"/>
+        </w:rPr>
+      </w:pPr>
+      <w:r>
+        <w:rPr>
+          <w:sz w:val="24"/>
+        </w:rPr>
+        <w:t>As of 1/17/2018, the command is:</w:t>
+      </w:r>
+    </w:p>
+    <w:p>
+      <w:pPr>
+        <w:pStyle w:val="ListParagraph"/>
+        <w:numPr>
+          <w:ilvl w:val="1"/>
+          <w:numId w:val="10"/>
+        </w:numPr>
+        <w:spacing w:line="240" w:lineRule="auto"/>
+        <w:rPr>
+          <w:sz w:val="24"/>
+        </w:rPr>
+      </w:pPr>
+      <w:proofErr w:type="spellStart"/>
+      <w:r>
+        <w:rPr>
+          <w:sz w:val="24"/>
+        </w:rPr>
+        <w:t>sudo</w:t>
+      </w:r>
+      <w:proofErr w:type="spellEnd"/>
+      <w:r>
+        <w:rPr>
+          <w:sz w:val="24"/>
+        </w:rPr>
+        <w:t xml:space="preserve"> </w:t>
+      </w:r>
+      <w:proofErr w:type="spellStart"/>
+      <w:r>
+        <w:rPr>
+          <w:sz w:val="24"/>
+        </w:rPr>
+        <w:t>wget</w:t>
+      </w:r>
+      <w:proofErr w:type="spellEnd"/>
+      <w:r>
+        <w:rPr>
+          <w:sz w:val="24"/>
+        </w:rPr>
+        <w:t xml:space="preserve"> </w:t>
+      </w:r>
+      <w:hyperlink r:id="rId12" w:history="1">
+        <w:r>
+          <w:rPr>
+            <w:rStyle w:val="Hyperlink"/>
+            <w:sz w:val="24"/>
+          </w:rPr>
+          <w:t>https://www.vpn.net/installers/logmein-hamachi_2.1.0.174-1_armhf.deb</w:t>
+        </w:r>
+      </w:hyperlink>
+    </w:p>
+    <w:p>
+      <w:pPr>
+        <w:pStyle w:val="ListParagraph"/>
+        <w:numPr>
+          <w:ilvl w:val="1"/>
+          <w:numId w:val="10"/>
+        </w:numPr>
+        <w:spacing w:line="240" w:lineRule="auto"/>
+        <w:rPr>
+          <w:sz w:val="24"/>
+        </w:rPr>
+      </w:pPr>
+      <w:r>
+        <w:rPr>
+          <w:sz w:val="24"/>
+        </w:rPr>
+        <w:t>ls should show the downloaded .deb file</w:t>
+      </w:r>
+    </w:p>
+    <w:p>
+      <w:pPr>
+        <w:pStyle w:val="ListParagraph"/>
+        <w:numPr>
+          <w:ilvl w:val="0"/>
+          <w:numId w:val="10"/>
+        </w:numPr>
+        <w:spacing w:line="240" w:lineRule="auto"/>
+        <w:rPr>
+          <w:sz w:val="24"/>
+        </w:rPr>
+      </w:pPr>
+      <w:r>
+        <w:rPr>
+          <w:sz w:val="24"/>
+        </w:rPr>
+        <w:t>Install Hamachi:</w:t>
+      </w:r>
+    </w:p>
+    <w:p>
+      <w:pPr>
+        <w:pStyle w:val="ListParagraph"/>
+        <w:numPr>
+          <w:ilvl w:val="1"/>
+          <w:numId w:val="10"/>
+        </w:numPr>
+        <w:spacing w:line="240" w:lineRule="auto"/>
+        <w:rPr>
+          <w:sz w:val="24"/>
+        </w:rPr>
+      </w:pPr>
+      <w:proofErr w:type="spellStart"/>
+      <w:r>
+        <w:rPr>
+          <w:sz w:val="24"/>
+        </w:rPr>
+        <w:t>sudo</w:t>
+      </w:r>
+      <w:proofErr w:type="spellEnd"/>
+      <w:r>
+        <w:rPr>
+          <w:sz w:val="24"/>
+        </w:rPr>
+        <w:t xml:space="preserve"> </w:t>
+      </w:r>
+      <w:proofErr w:type="spellStart"/>
+      <w:r>
+        <w:rPr>
+          <w:sz w:val="24"/>
+        </w:rPr>
+        <w:t>dpkg</w:t>
+      </w:r>
+      <w:proofErr w:type="spellEnd"/>
+      <w:r>
+        <w:rPr>
+          <w:sz w:val="24"/>
+        </w:rPr>
+        <w:t xml:space="preserve"> --force-architecture --force-depends -</w:t>
+      </w:r>
+      <w:proofErr w:type="spellStart"/>
+      <w:r>
+        <w:rPr>
+          <w:sz w:val="24"/>
+        </w:rPr>
+        <w:t>i</w:t>
+      </w:r>
+      <w:proofErr w:type="spellEnd"/>
+      <w:r>
+        <w:rPr>
+          <w:sz w:val="24"/>
+        </w:rPr>
+        <w:t xml:space="preserve"> </w:t>
+      </w:r>
+      <w:r>
+        <w:rPr>
+          <w:sz w:val="24"/>
+        </w:rPr>
+        <w:t>logmein-hamachi_2.1.0.174-1_armhf.deb</w:t>
+      </w:r>
+    </w:p>
+    <w:p>
+      <w:pPr>
+        <w:pStyle w:val="ListParagraph"/>
+        <w:numPr>
+          <w:ilvl w:val="0"/>
+          <w:numId w:val="10"/>
+        </w:numPr>
+        <w:spacing w:line="240" w:lineRule="auto"/>
+        <w:rPr>
+          <w:sz w:val="24"/>
+        </w:rPr>
+      </w:pPr>
+      <w:r>
+        <w:rPr>
+          <w:sz w:val="24"/>
+        </w:rPr>
+        <w:t xml:space="preserve">Create a </w:t>
+      </w:r>
+      <w:proofErr w:type="spellStart"/>
+      <w:r>
+        <w:rPr>
+          <w:sz w:val="24"/>
+        </w:rPr>
+        <w:t>logmein</w:t>
+      </w:r>
+      <w:proofErr w:type="spellEnd"/>
+      <w:r>
+        <w:rPr>
+          <w:sz w:val="24"/>
+        </w:rPr>
+        <w:t xml:space="preserve"> account </w:t>
+      </w:r>
+      <w:proofErr w:type="gramStart"/>
+      <w:r>
+        <w:rPr>
+          <w:sz w:val="24"/>
+        </w:rPr>
+        <w:t>( I</w:t>
+      </w:r>
+      <w:proofErr w:type="gramEnd"/>
+      <w:r>
+        <w:rPr>
+          <w:sz w:val="24"/>
+        </w:rPr>
+        <w:t xml:space="preserve"> used my </w:t>
+      </w:r>
+      <w:proofErr w:type="spellStart"/>
+      <w:r>
+        <w:rPr>
+          <w:sz w:val="24"/>
+        </w:rPr>
+        <w:t>oregonstate</w:t>
+      </w:r>
+      <w:proofErr w:type="spellEnd"/>
+      <w:r>
+        <w:rPr>
+          <w:sz w:val="24"/>
+        </w:rPr>
+        <w:t xml:space="preserve"> email)</w:t>
+      </w:r>
+    </w:p>
+    <w:p>
+      <w:pPr>
+        <w:pStyle w:val="ListParagraph"/>
+        <w:numPr>
+          <w:ilvl w:val="0"/>
+          <w:numId w:val="10"/>
+        </w:numPr>
+        <w:spacing w:line="240" w:lineRule="auto"/>
+        <w:rPr>
+          <w:sz w:val="24"/>
+        </w:rPr>
+      </w:pPr>
+      <w:r>
+        <w:rPr>
+          <w:sz w:val="24"/>
+        </w:rPr>
+        <w:t xml:space="preserve">Install </w:t>
+      </w:r>
+      <w:proofErr w:type="spellStart"/>
+      <w:r>
+        <w:rPr>
+          <w:sz w:val="24"/>
+        </w:rPr>
+        <w:t>logmein</w:t>
+      </w:r>
+      <w:proofErr w:type="spellEnd"/>
+      <w:r>
+        <w:rPr>
+          <w:sz w:val="24"/>
+        </w:rPr>
+        <w:t xml:space="preserve"> Hamachi client on your windows PC:</w:t>
+      </w:r>
+    </w:p>
+    <w:p>
+      <w:pPr>
+        <w:pStyle w:val="ListParagraph"/>
+        <w:numPr>
+          <w:ilvl w:val="1"/>
+          <w:numId w:val="10"/>
+        </w:numPr>
+        <w:spacing w:line="240" w:lineRule="auto"/>
+        <w:rPr>
+          <w:sz w:val="24"/>
+        </w:rPr>
+      </w:pPr>
+      <w:hyperlink r:id="rId13" w:history="1">
+        <w:r>
+          <w:rPr>
+            <w:rStyle w:val="Hyperlink"/>
+            <w:sz w:val="24"/>
+          </w:rPr>
+          <w:t>https://www.vpn.net</w:t>
+        </w:r>
+      </w:hyperlink>
+    </w:p>
+    <w:p>
+      <w:pPr>
+        <w:pStyle w:val="ListParagraph"/>
+        <w:numPr>
+          <w:ilvl w:val="1"/>
+          <w:numId w:val="10"/>
+        </w:numPr>
+        <w:spacing w:line="240" w:lineRule="auto"/>
+        <w:rPr>
+          <w:sz w:val="24"/>
+        </w:rPr>
+      </w:pPr>
+      <w:r>
+        <w:rPr>
+          <w:sz w:val="24"/>
+        </w:rPr>
+        <w:t>Once installed, login.</w:t>
+      </w:r>
+    </w:p>
+    <w:p>
+      <w:pPr>
+        <w:pStyle w:val="ListParagraph"/>
+        <w:numPr>
+          <w:ilvl w:val="1"/>
+          <w:numId w:val="10"/>
+        </w:numPr>
+        <w:spacing w:line="240" w:lineRule="auto"/>
+        <w:rPr>
+          <w:sz w:val="24"/>
+        </w:rPr>
+      </w:pPr>
+      <w:r>
+        <w:rPr>
+          <w:sz w:val="24"/>
+        </w:rPr>
+        <w:t xml:space="preserve">Turn on the client. </w:t>
+      </w:r>
+    </w:p>
+    <w:p>
+      <w:pPr>
+        <w:pStyle w:val="ListParagraph"/>
+        <w:numPr>
+          <w:ilvl w:val="1"/>
+          <w:numId w:val="10"/>
+        </w:numPr>
+        <w:spacing w:line="240" w:lineRule="auto"/>
+        <w:rPr>
+          <w:sz w:val="24"/>
+        </w:rPr>
+      </w:pPr>
+      <w:r>
+        <w:rPr>
+          <w:sz w:val="24"/>
+        </w:rPr>
+        <w:t xml:space="preserve">Click network-&gt;create network. </w:t>
+      </w:r>
+    </w:p>
+    <w:p>
+      <w:pPr>
+        <w:pStyle w:val="ListParagraph"/>
+        <w:numPr>
+          <w:ilvl w:val="1"/>
+          <w:numId w:val="10"/>
+        </w:numPr>
+        <w:spacing w:line="240" w:lineRule="auto"/>
+        <w:rPr>
+          <w:sz w:val="24"/>
+        </w:rPr>
+      </w:pPr>
+      <w:r>
+        <w:rPr>
+          <w:sz w:val="24"/>
+        </w:rPr>
+        <w:t>Name it whatever you want, and set a password.</w:t>
+      </w:r>
+    </w:p>
+    <w:p>
+      <w:pPr>
+        <w:pStyle w:val="ListParagraph"/>
+        <w:numPr>
+          <w:ilvl w:val="0"/>
+          <w:numId w:val="10"/>
+        </w:numPr>
+        <w:spacing w:line="240" w:lineRule="auto"/>
+        <w:rPr>
+          <w:sz w:val="24"/>
+        </w:rPr>
+      </w:pPr>
+      <w:r>
+        <w:rPr>
+          <w:sz w:val="24"/>
+        </w:rPr>
+        <w:t xml:space="preserve">On the </w:t>
+      </w:r>
+      <w:proofErr w:type="spellStart"/>
+      <w:r>
+        <w:rPr>
+          <w:sz w:val="24"/>
+        </w:rPr>
+        <w:t>RPi</w:t>
+      </w:r>
+      <w:proofErr w:type="spellEnd"/>
+      <w:r>
+        <w:rPr>
+          <w:sz w:val="24"/>
+        </w:rPr>
+        <w:t>:</w:t>
+      </w:r>
+    </w:p>
+    <w:p>
+      <w:pPr>
+        <w:pStyle w:val="ListParagraph"/>
+        <w:numPr>
+          <w:ilvl w:val="1"/>
+          <w:numId w:val="10"/>
+        </w:numPr>
+        <w:spacing w:line="240" w:lineRule="auto"/>
+        <w:rPr>
+          <w:sz w:val="24"/>
+        </w:rPr>
+      </w:pPr>
+      <w:proofErr w:type="spellStart"/>
+      <w:r>
+        <w:rPr>
+          <w:sz w:val="24"/>
+        </w:rPr>
+        <w:t>sudo</w:t>
+      </w:r>
+      <w:proofErr w:type="spellEnd"/>
+      <w:r>
+        <w:rPr>
+          <w:sz w:val="24"/>
+        </w:rPr>
+        <w:t xml:space="preserve"> </w:t>
+      </w:r>
+      <w:proofErr w:type="spellStart"/>
+      <w:r>
+        <w:rPr>
+          <w:sz w:val="24"/>
+        </w:rPr>
+        <w:t>hamachi</w:t>
+      </w:r>
+      <w:proofErr w:type="spellEnd"/>
+      <w:r>
+        <w:rPr>
+          <w:sz w:val="24"/>
+        </w:rPr>
+        <w:t xml:space="preserve"> login</w:t>
+      </w:r>
+    </w:p>
+    <w:p>
+      <w:pPr>
+        <w:pStyle w:val="ListParagraph"/>
+        <w:numPr>
+          <w:ilvl w:val="1"/>
+          <w:numId w:val="10"/>
+        </w:numPr>
+        <w:spacing w:line="240" w:lineRule="auto"/>
+        <w:rPr>
+          <w:sz w:val="24"/>
+        </w:rPr>
+      </w:pPr>
+      <w:proofErr w:type="spellStart"/>
+      <w:r>
+        <w:rPr>
+          <w:sz w:val="24"/>
+        </w:rPr>
+        <w:t>sudo</w:t>
+      </w:r>
+      <w:proofErr w:type="spellEnd"/>
+      <w:r>
+        <w:rPr>
+          <w:sz w:val="24"/>
+        </w:rPr>
+        <w:t xml:space="preserve"> </w:t>
+      </w:r>
+      <w:proofErr w:type="spellStart"/>
+      <w:r>
+        <w:rPr>
+          <w:sz w:val="24"/>
+        </w:rPr>
+        <w:t>hamachi</w:t>
+      </w:r>
+      <w:proofErr w:type="spellEnd"/>
+      <w:r>
+        <w:rPr>
+          <w:sz w:val="24"/>
+        </w:rPr>
+        <w:t xml:space="preserve"> set-nick “</w:t>
+      </w:r>
+      <w:proofErr w:type="spellStart"/>
+      <w:r>
+        <w:rPr>
+          <w:sz w:val="24"/>
+        </w:rPr>
+        <w:t>RPi</w:t>
+      </w:r>
+      <w:proofErr w:type="spellEnd"/>
+      <w:r>
+        <w:rPr>
+          <w:sz w:val="24"/>
+        </w:rPr>
+        <w:t>”</w:t>
+      </w:r>
+    </w:p>
+    <w:p>
+      <w:pPr>
+        <w:pStyle w:val="ListParagraph"/>
+        <w:numPr>
+          <w:ilvl w:val="1"/>
+          <w:numId w:val="10"/>
+        </w:numPr>
+        <w:spacing w:line="240" w:lineRule="auto"/>
+        <w:rPr>
+          <w:sz w:val="24"/>
+        </w:rPr>
+      </w:pPr>
+      <w:proofErr w:type="spellStart"/>
+      <w:r>
+        <w:rPr>
+          <w:sz w:val="24"/>
+        </w:rPr>
+        <w:t>sudo</w:t>
+      </w:r>
+      <w:proofErr w:type="spellEnd"/>
+      <w:r>
+        <w:rPr>
+          <w:sz w:val="24"/>
+        </w:rPr>
+        <w:t xml:space="preserve"> </w:t>
+      </w:r>
+      <w:proofErr w:type="spellStart"/>
+      <w:r>
+        <w:rPr>
+          <w:sz w:val="24"/>
+        </w:rPr>
+        <w:t>hamachi</w:t>
+      </w:r>
+      <w:proofErr w:type="spellEnd"/>
+      <w:r>
+        <w:rPr>
+          <w:sz w:val="24"/>
+        </w:rPr>
+        <w:t xml:space="preserve"> attach </w:t>
+      </w:r>
+      <w:hyperlink r:id="rId14" w:history="1">
+        <w:r>
+          <w:rPr>
+            <w:rStyle w:val="Hyperlink"/>
+            <w:sz w:val="24"/>
+          </w:rPr>
+          <w:t>yourloginemail@blahblah.com</w:t>
+        </w:r>
+      </w:hyperlink>
+    </w:p>
+    <w:p>
+      <w:pPr>
+        <w:pStyle w:val="ListParagraph"/>
+        <w:numPr>
+          <w:ilvl w:val="1"/>
+          <w:numId w:val="10"/>
+        </w:numPr>
+        <w:spacing w:line="240" w:lineRule="auto"/>
+        <w:rPr>
+          <w:sz w:val="24"/>
+        </w:rPr>
+      </w:pPr>
+      <w:proofErr w:type="spellStart"/>
+      <w:r>
+        <w:rPr>
+          <w:sz w:val="24"/>
+        </w:rPr>
+        <w:t>sudo</w:t>
+      </w:r>
+      <w:proofErr w:type="spellEnd"/>
+      <w:r>
+        <w:rPr>
+          <w:sz w:val="24"/>
+        </w:rPr>
+        <w:t xml:space="preserve"> </w:t>
+      </w:r>
+      <w:proofErr w:type="spellStart"/>
+      <w:r>
+        <w:rPr>
+          <w:sz w:val="24"/>
+        </w:rPr>
+        <w:t>hamachi</w:t>
+      </w:r>
+      <w:proofErr w:type="spellEnd"/>
+      <w:r>
+        <w:rPr>
+          <w:sz w:val="24"/>
+        </w:rPr>
+        <w:t xml:space="preserve"> join </w:t>
+      </w:r>
+      <w:proofErr w:type="spellStart"/>
+      <w:r>
+        <w:rPr>
+          <w:sz w:val="24"/>
+        </w:rPr>
+        <w:t>yournetworkname</w:t>
+      </w:r>
+      <w:proofErr w:type="spellEnd"/>
+      <w:r>
+        <w:rPr>
+          <w:sz w:val="24"/>
+        </w:rPr>
+        <w:t xml:space="preserve"> </w:t>
+      </w:r>
+      <w:proofErr w:type="spellStart"/>
+      <w:r>
+        <w:rPr>
+          <w:sz w:val="24"/>
+        </w:rPr>
+        <w:t>yourpassword</w:t>
+      </w:r>
+      <w:proofErr w:type="spellEnd"/>
+    </w:p>
+    <w:p>
+      <w:pPr>
+        <w:pStyle w:val="ListParagraph"/>
+        <w:numPr>
+          <w:ilvl w:val="0"/>
+          <w:numId w:val="10"/>
+        </w:numPr>
+        <w:spacing w:line="240" w:lineRule="auto"/>
+        <w:rPr>
+          <w:sz w:val="24"/>
+        </w:rPr>
+      </w:pPr>
+      <w:r>
+        <w:rPr>
+          <w:sz w:val="24"/>
+        </w:rPr>
+        <w:lastRenderedPageBreak/>
+        <w:t xml:space="preserve">On your windows client, you should be able to see the </w:t>
+      </w:r>
+      <w:proofErr w:type="spellStart"/>
+      <w:r>
+        <w:rPr>
+          <w:sz w:val="24"/>
+        </w:rPr>
+        <w:t>RPi</w:t>
+      </w:r>
+      <w:proofErr w:type="spellEnd"/>
+      <w:r>
+        <w:rPr>
+          <w:sz w:val="24"/>
+        </w:rPr>
+        <w:t xml:space="preserve"> on the client now, with </w:t>
+      </w:r>
+      <w:proofErr w:type="gramStart"/>
+      <w:r>
+        <w:rPr>
+          <w:sz w:val="24"/>
+        </w:rPr>
+        <w:t>it’s</w:t>
+      </w:r>
+      <w:proofErr w:type="gramEnd"/>
+      <w:r>
+        <w:rPr>
+          <w:sz w:val="24"/>
+        </w:rPr>
+        <w:t xml:space="preserve"> own IP. You should be able to SSH into the </w:t>
+      </w:r>
+      <w:proofErr w:type="spellStart"/>
+      <w:r>
+        <w:rPr>
+          <w:sz w:val="24"/>
+        </w:rPr>
+        <w:t>RPi</w:t>
+      </w:r>
+      <w:proofErr w:type="spellEnd"/>
+      <w:r>
+        <w:rPr>
+          <w:sz w:val="24"/>
+        </w:rPr>
+        <w:t xml:space="preserve"> now using the listed address. </w:t>
+      </w:r>
     </w:p>
     <w:p>
       <w:pPr>
@@ -8927,6 +9879,95 @@
     </w:lvl>
   </w:abstractNum>
   <w:abstractNum w:abstractNumId="7" w15:restartNumberingAfterBreak="0">
+    <w:nsid w:val="6BDC1E0C"/>
+    <w:multiLevelType w:val="hybridMultilevel"/>
+    <w:tmpl w:val="580E752C"/>
+    <w:lvl w:ilvl="0" w:tplc="3530F714">
+      <w:start w:val="1"/>
+      <w:numFmt w:val="decimal"/>
+      <w:lvlText w:val="%1."/>
+      <w:lvlJc w:val="left"/>
+      <w:pPr>
+        <w:ind w:left="1080" w:hanging="360"/>
+      </w:pPr>
+      <w:rPr>
+        <w:rFonts w:hint="default"/>
+      </w:rPr>
+    </w:lvl>
+    <w:lvl w:ilvl="1" w:tplc="04090019">
+      <w:start w:val="1"/>
+      <w:numFmt w:val="lowerLetter"/>
+      <w:lvlText w:val="%2."/>
+      <w:lvlJc w:val="left"/>
+      <w:pPr>
+        <w:ind w:left="1800" w:hanging="360"/>
+      </w:pPr>
+    </w:lvl>
+    <w:lvl w:ilvl="2" w:tplc="0409001B" w:tentative="1">
+      <w:start w:val="1"/>
+      <w:numFmt w:val="lowerRoman"/>
+      <w:lvlText w:val="%3."/>
+      <w:lvlJc w:val="right"/>
+      <w:pPr>
+        <w:ind w:left="2520" w:hanging="180"/>
+      </w:pPr>
+    </w:lvl>
+    <w:lvl w:ilvl="3" w:tplc="0409000F" w:tentative="1">
+      <w:start w:val="1"/>
+      <w:numFmt w:val="decimal"/>
+      <w:lvlText w:val="%4."/>
+      <w:lvlJc w:val="left"/>
+      <w:pPr>
+        <w:ind w:left="3240" w:hanging="360"/>
+      </w:pPr>
+    </w:lvl>
+    <w:lvl w:ilvl="4" w:tplc="04090019" w:tentative="1">
+      <w:start w:val="1"/>
+      <w:numFmt w:val="lowerLetter"/>
+      <w:lvlText w:val="%5."/>
+      <w:lvlJc w:val="left"/>
+      <w:pPr>
+        <w:ind w:left="3960" w:hanging="360"/>
+      </w:pPr>
+    </w:lvl>
+    <w:lvl w:ilvl="5" w:tplc="0409001B" w:tentative="1">
+      <w:start w:val="1"/>
+      <w:numFmt w:val="lowerRoman"/>
+      <w:lvlText w:val="%6."/>
+      <w:lvlJc w:val="right"/>
+      <w:pPr>
+        <w:ind w:left="4680" w:hanging="180"/>
+      </w:pPr>
+    </w:lvl>
+    <w:lvl w:ilvl="6" w:tplc="0409000F" w:tentative="1">
+      <w:start w:val="1"/>
+      <w:numFmt w:val="decimal"/>
+      <w:lvlText w:val="%7."/>
+      <w:lvlJc w:val="left"/>
+      <w:pPr>
+        <w:ind w:left="5400" w:hanging="360"/>
+      </w:pPr>
+    </w:lvl>
+    <w:lvl w:ilvl="7" w:tplc="04090019" w:tentative="1">
+      <w:start w:val="1"/>
+      <w:numFmt w:val="lowerLetter"/>
+      <w:lvlText w:val="%8."/>
+      <w:lvlJc w:val="left"/>
+      <w:pPr>
+        <w:ind w:left="6120" w:hanging="360"/>
+      </w:pPr>
+    </w:lvl>
+    <w:lvl w:ilvl="8" w:tplc="0409001B" w:tentative="1">
+      <w:start w:val="1"/>
+      <w:numFmt w:val="lowerRoman"/>
+      <w:lvlText w:val="%9."/>
+      <w:lvlJc w:val="right"/>
+      <w:pPr>
+        <w:ind w:left="6840" w:hanging="180"/>
+      </w:pPr>
+    </w:lvl>
+  </w:abstractNum>
+  <w:abstractNum w:abstractNumId="8" w15:restartNumberingAfterBreak="0">
     <w:nsid w:val="70856E90"/>
     <w:multiLevelType w:val="hybridMultilevel"/>
     <w:tmpl w:val="D50258B4"/>
@@ -9039,7 +10080,7 @@
       </w:rPr>
     </w:lvl>
   </w:abstractNum>
-  <w:abstractNum w:abstractNumId="8" w15:restartNumberingAfterBreak="0">
+  <w:abstractNum w:abstractNumId="9" w15:restartNumberingAfterBreak="0">
     <w:nsid w:val="755C21F4"/>
     <w:multiLevelType w:val="hybridMultilevel"/>
     <w:tmpl w:val="A5BCA07A"/>
@@ -9153,7 +10194,7 @@
     </w:lvl>
   </w:abstractNum>
   <w:num w:numId="1">
-    <w:abstractNumId w:val="8"/>
+    <w:abstractNumId w:val="9"/>
   </w:num>
   <w:num w:numId="2">
     <w:abstractNumId w:val="6"/>
@@ -9168,7 +10209,7 @@
     <w:abstractNumId w:val="1"/>
   </w:num>
   <w:num w:numId="6">
-    <w:abstractNumId w:val="7"/>
+    <w:abstractNumId w:val="8"/>
   </w:num>
   <w:num w:numId="7">
     <w:abstractNumId w:val="3"/>
@@ -9178,6 +10219,9 @@
   </w:num>
   <w:num w:numId="9">
     <w:abstractNumId w:val="2"/>
+  </w:num>
+  <w:num w:numId="10">
+    <w:abstractNumId w:val="7"/>
   </w:num>
 </w:numbering>
 </file>
@@ -9602,7 +10646,6 @@
   <w:style w:type="character" w:default="1" w:styleId="DefaultParagraphFont">
     <w:name w:val="Default Paragraph Font"/>
     <w:uiPriority w:val="1"/>
-    <w:semiHidden/>
     <w:unhideWhenUsed/>
   </w:style>
   <w:style w:type="table" w:default="1" w:styleId="TableNormal">

</xml_diff>